<commit_message>
- Données de Bench - Quelques corrections dans le rapport
</commit_message>
<xml_diff>
--- a/doc/rapport_final.docx
+++ b/doc/rapport_final.docx
@@ -140,9 +140,6 @@
                 </w:rPr>
                 <w:alias w:val="Subtitle"/>
                 <w:id w:val="15524255"/>
-                <w:placeholder>
-                  <w:docPart w:val="72485DF0301B4514B27122287E81D640"/>
-                </w:placeholder>
                 <w:dataBinding w:prefixMappings="xmlns:ns0='http://schemas.openxmlformats.org/package/2006/metadata/core-properties' xmlns:ns1='http://purl.org/dc/elements/1.1/'" w:xpath="/ns0:coreProperties[1]/ns1:subject[1]" w:storeItemID="{6C3C8BC8-F283-45AE-878A-BAB7291924A1}"/>
                 <w:text/>
               </w:sdtPr>
@@ -1996,13 +1993,25 @@
         <w:rPr>
           <w:lang w:val="fr-FR"/>
         </w:rPr>
-        <w:t xml:space="preserve"> a l’UTBM, nous avons </w:t>
-      </w:r>
-      <w:r>
-        <w:rPr>
-          <w:lang w:val="fr-FR"/>
-        </w:rPr>
-        <w:t>étudie</w:t>
+        <w:t xml:space="preserve"> </w:t>
+      </w:r>
+      <w:r>
+        <w:rPr>
+          <w:lang w:val="fr-FR"/>
+        </w:rPr>
+        <w:t>à</w:t>
+      </w:r>
+      <w:r>
+        <w:rPr>
+          <w:lang w:val="fr-FR"/>
+        </w:rPr>
+        <w:t xml:space="preserve"> l’UTBM, nous avons </w:t>
+      </w:r>
+      <w:r>
+        <w:rPr>
+          <w:lang w:val="fr-FR"/>
+        </w:rPr>
+        <w:t>étudié</w:t>
       </w:r>
       <w:r>
         <w:rPr>
@@ -2064,7 +2073,19 @@
         <w:rPr>
           <w:lang w:val="fr-FR"/>
         </w:rPr>
-        <w:t>exécutes</w:t>
+        <w:t>exécut</w:t>
+      </w:r>
+      <w:r>
+        <w:rPr>
+          <w:lang w:val="fr-FR"/>
+        </w:rPr>
+        <w:t>é</w:t>
+      </w:r>
+      <w:r>
+        <w:rPr>
+          <w:lang w:val="fr-FR"/>
+        </w:rPr>
+        <w:t>s</w:t>
       </w:r>
       <w:r>
         <w:rPr>
@@ -2266,7 +2287,19 @@
         <w:rPr>
           <w:lang w:val="fr-FR"/>
         </w:rPr>
-        <w:t xml:space="preserve"> un </w:t>
+        <w:t xml:space="preserve"> </w:t>
+      </w:r>
+      <w:r>
+        <w:rPr>
+          <w:lang w:val="fr-FR"/>
+        </w:rPr>
+        <w:t xml:space="preserve">chacun </w:t>
+      </w:r>
+      <w:r>
+        <w:rPr>
+          <w:lang w:val="fr-FR"/>
+        </w:rPr>
+        <w:t xml:space="preserve">un </w:t>
       </w:r>
       <w:r>
         <w:rPr>
@@ -2290,7 +2323,31 @@
         <w:rPr>
           <w:lang w:val="fr-FR"/>
         </w:rPr>
-        <w:t xml:space="preserve"> plusieurs fois a chaque rafraichissement de l’univers. Notre tache est donc d’</w:t>
+        <w:t xml:space="preserve"> plusieurs fois </w:t>
+      </w:r>
+      <w:r>
+        <w:rPr>
+          <w:lang w:val="fr-FR"/>
+        </w:rPr>
+        <w:t>à</w:t>
+      </w:r>
+      <w:r>
+        <w:rPr>
+          <w:lang w:val="fr-FR"/>
+        </w:rPr>
+        <w:t xml:space="preserve"> chaque rafraichissement de l’univers. Notre t</w:t>
+      </w:r>
+      <w:r>
+        <w:rPr>
+          <w:lang w:val="fr-FR"/>
+        </w:rPr>
+        <w:t>â</w:t>
+      </w:r>
+      <w:r>
+        <w:rPr>
+          <w:lang w:val="fr-FR"/>
+        </w:rPr>
+        <w:t>che est donc d’</w:t>
       </w:r>
       <w:r>
         <w:rPr>
@@ -2302,7 +2359,19 @@
         <w:rPr>
           <w:lang w:val="fr-FR"/>
         </w:rPr>
-        <w:t xml:space="preserve"> la performance de ces algorithmes utilises en </w:t>
+        <w:t xml:space="preserve"> la performance de ces algorithmes utilis</w:t>
+      </w:r>
+      <w:r>
+        <w:rPr>
+          <w:lang w:val="fr-FR"/>
+        </w:rPr>
+        <w:t>é</w:t>
+      </w:r>
+      <w:r>
+        <w:rPr>
+          <w:lang w:val="fr-FR"/>
+        </w:rPr>
+        <w:t xml:space="preserve">s en </w:t>
       </w:r>
       <w:r>
         <w:rPr>
@@ -2346,7 +2415,19 @@
         <w:rPr>
           <w:lang w:val="fr-FR"/>
         </w:rPr>
-        <w:t xml:space="preserve"> ces algorithmes, nous avons utilise la technologie </w:t>
+        <w:t xml:space="preserve"> ces algorithmes, nous avons utilis</w:t>
+      </w:r>
+      <w:r>
+        <w:rPr>
+          <w:lang w:val="fr-FR"/>
+        </w:rPr>
+        <w:t>é</w:t>
+      </w:r>
+      <w:r>
+        <w:rPr>
+          <w:lang w:val="fr-FR"/>
+        </w:rPr>
+        <w:t xml:space="preserve"> la technologie </w:t>
       </w:r>
       <w:proofErr w:type="spellStart"/>
       <w:r>
@@ -2360,7 +2441,19 @@
         <w:rPr>
           <w:lang w:val="fr-FR"/>
         </w:rPr>
-        <w:t xml:space="preserve"> CUDA, qui permet de programmer directement en C des processeurs graphiques.</w:t>
+        <w:t xml:space="preserve"> CUDA, qui permet de programmer directement en C des processeurs graphiques</w:t>
+      </w:r>
+      <w:r>
+        <w:rPr>
+          <w:lang w:val="fr-FR"/>
+        </w:rPr>
+        <w:t xml:space="preserve"> (GPU)</w:t>
+      </w:r>
+      <w:r>
+        <w:rPr>
+          <w:lang w:val="fr-FR"/>
+        </w:rPr>
+        <w:t>.</w:t>
       </w:r>
     </w:p>
     <w:p>
@@ -2472,7 +2565,19 @@
         <w:rPr>
           <w:lang w:val="fr-FR"/>
         </w:rPr>
-        <w:t>parallélises</w:t>
+        <w:t>parallélis</w:t>
+      </w:r>
+      <w:r>
+        <w:rPr>
+          <w:lang w:val="fr-FR"/>
+        </w:rPr>
+        <w:t>é</w:t>
+      </w:r>
+      <w:r>
+        <w:rPr>
+          <w:lang w:val="fr-FR"/>
+        </w:rPr>
+        <w:t>s</w:t>
       </w:r>
       <w:r>
         <w:rPr>
@@ -2558,7 +2663,13 @@
         <w:rPr>
           <w:lang w:val="fr-FR"/>
         </w:rPr>
-        <w:t>n utilisant ces algorithmes, et les commenterons.</w:t>
+        <w:t>n utilisant ces algorithmes</w:t>
+      </w:r>
+      <w:r>
+        <w:rPr>
+          <w:lang w:val="fr-FR"/>
+        </w:rPr>
+        <w:t>.</w:t>
       </w:r>
     </w:p>
     <w:p>
@@ -2584,7 +2695,31 @@
         <w:rPr>
           <w:lang w:val="fr-FR"/>
         </w:rPr>
-        <w:t xml:space="preserve"> il serait possible d’apporter a nos travaux, </w:t>
+        <w:t xml:space="preserve"> </w:t>
+      </w:r>
+      <w:r>
+        <w:rPr>
+          <w:lang w:val="fr-FR"/>
+        </w:rPr>
+        <w:t>qu’</w:t>
+      </w:r>
+      <w:r>
+        <w:rPr>
+          <w:lang w:val="fr-FR"/>
+        </w:rPr>
+        <w:t xml:space="preserve">il serait possible d’apporter </w:t>
+      </w:r>
+      <w:r>
+        <w:rPr>
+          <w:lang w:val="fr-FR"/>
+        </w:rPr>
+        <w:t>à</w:t>
+      </w:r>
+      <w:r>
+        <w:rPr>
+          <w:lang w:val="fr-FR"/>
+        </w:rPr>
+        <w:t xml:space="preserve"> nos travaux, </w:t>
       </w:r>
       <w:r>
         <w:rPr>
@@ -2608,7 +2743,19 @@
         <w:rPr>
           <w:lang w:val="fr-FR"/>
         </w:rPr>
-        <w:t xml:space="preserve"> de structure de partitionnement de l’espace.</w:t>
+        <w:t xml:space="preserve"> de structure</w:t>
+      </w:r>
+      <w:r>
+        <w:rPr>
+          <w:lang w:val="fr-FR"/>
+        </w:rPr>
+        <w:t>s</w:t>
+      </w:r>
+      <w:r>
+        <w:rPr>
+          <w:lang w:val="fr-FR"/>
+        </w:rPr>
+        <w:t xml:space="preserve"> de partitionnement de l’espace.</w:t>
       </w:r>
     </w:p>
     <w:p>
@@ -3075,7 +3222,19 @@
         <w:rPr>
           <w:lang w:val="fr-FR"/>
         </w:rPr>
-        <w:t xml:space="preserve">Ces threads sont organises en blocs de threads, et </w:t>
+        <w:t>Ces threads sont organis</w:t>
+      </w:r>
+      <w:r>
+        <w:rPr>
+          <w:lang w:val="fr-FR"/>
+        </w:rPr>
+        <w:t>é</w:t>
+      </w:r>
+      <w:r>
+        <w:rPr>
+          <w:lang w:val="fr-FR"/>
+        </w:rPr>
+        <w:t xml:space="preserve">s en blocs de threads, et </w:t>
       </w:r>
       <w:r>
         <w:rPr>
@@ -3177,14 +3336,12 @@
         </w:rPr>
         <w:t xml:space="preserve"> </w:t>
       </w:r>
-      <w:proofErr w:type="gramStart"/>
-      <w:r>
-        <w:rPr>
-          <w:lang w:val="fr-FR"/>
-        </w:rPr>
-        <w:t>a</w:t>
-      </w:r>
-      <w:proofErr w:type="gramEnd"/>
+      <w:r>
+        <w:rPr>
+          <w:lang w:val="fr-FR"/>
+        </w:rPr>
+        <w:t>à</w:t>
+      </w:r>
       <w:r>
         <w:rPr>
           <w:lang w:val="fr-FR"/>
@@ -3397,14 +3554,12 @@
         </w:rPr>
         <w:t xml:space="preserve"> </w:t>
       </w:r>
-      <w:proofErr w:type="gramStart"/>
-      <w:r>
-        <w:rPr>
-          <w:lang w:val="fr-FR"/>
-        </w:rPr>
-        <w:t>a</w:t>
-      </w:r>
-      <w:proofErr w:type="gramEnd"/>
+      <w:r>
+        <w:rPr>
+          <w:lang w:val="fr-FR"/>
+        </w:rPr>
+        <w:t>à</w:t>
+      </w:r>
       <w:r>
         <w:rPr>
           <w:lang w:val="fr-FR"/>
@@ -3433,7 +3588,19 @@
         <w:rPr>
           <w:lang w:val="fr-FR"/>
         </w:rPr>
-        <w:t xml:space="preserve"> a la mémoire globale. Cependant sa taille est </w:t>
+        <w:t xml:space="preserve"> </w:t>
+      </w:r>
+      <w:r>
+        <w:rPr>
+          <w:lang w:val="fr-FR"/>
+        </w:rPr>
+        <w:t>à</w:t>
+      </w:r>
+      <w:r>
+        <w:rPr>
+          <w:lang w:val="fr-FR"/>
+        </w:rPr>
+        <w:t xml:space="preserve"> la mémoire globale. Cependant sa taille est </w:t>
       </w:r>
       <w:r>
         <w:rPr>
@@ -3592,7 +3759,19 @@
         <w:rPr>
           <w:lang w:val="fr-FR"/>
         </w:rPr>
-        <w:t xml:space="preserve"> installe sur la machine.</w:t>
+        <w:t xml:space="preserve"> install</w:t>
+      </w:r>
+      <w:r>
+        <w:rPr>
+          <w:lang w:val="fr-FR"/>
+        </w:rPr>
+        <w:t>é</w:t>
+      </w:r>
+      <w:r>
+        <w:rPr>
+          <w:lang w:val="fr-FR"/>
+        </w:rPr>
+        <w:t xml:space="preserve"> sur la machine.</w:t>
       </w:r>
     </w:p>
     <w:p>
@@ -3633,7 +3812,19 @@
         <w:rPr>
           <w:lang w:val="fr-FR"/>
         </w:rPr>
-        <w:t xml:space="preserve"> a des </w:t>
+        <w:t xml:space="preserve"> </w:t>
+      </w:r>
+      <w:r>
+        <w:rPr>
+          <w:lang w:val="fr-FR"/>
+        </w:rPr>
+        <w:t>à</w:t>
+      </w:r>
+      <w:r>
+        <w:rPr>
+          <w:lang w:val="fr-FR"/>
+        </w:rPr>
+        <w:t xml:space="preserve"> des </w:t>
       </w:r>
       <w:r>
         <w:rPr>
@@ -3711,14 +3902,12 @@
         </w:rPr>
         <w:t xml:space="preserve"> couteux en </w:t>
       </w:r>
-      <w:proofErr w:type="gramStart"/>
-      <w:r>
-        <w:rPr>
-          <w:lang w:val="fr-FR"/>
-        </w:rPr>
-        <w:t>terme</w:t>
-      </w:r>
-      <w:proofErr w:type="gramEnd"/>
+      <w:r>
+        <w:rPr>
+          <w:lang w:val="fr-FR"/>
+        </w:rPr>
+        <w:t>termes</w:t>
+      </w:r>
       <w:r>
         <w:rPr>
           <w:lang w:val="fr-FR"/>
@@ -3925,6 +4114,30 @@
         </w:rPr>
         <w:t xml:space="preserve">Cette introduction </w:t>
       </w:r>
+      <w:r>
+        <w:rPr>
+          <w:lang w:val="fr-FR"/>
+        </w:rPr>
+        <w:t>à</w:t>
+      </w:r>
+      <w:r>
+        <w:rPr>
+          <w:lang w:val="fr-FR"/>
+        </w:rPr>
+        <w:t xml:space="preserve"> CUDA couvre normalement toutes les notions </w:t>
+      </w:r>
+      <w:r>
+        <w:rPr>
+          <w:lang w:val="fr-FR"/>
+        </w:rPr>
+        <w:t>nécessaires</w:t>
+      </w:r>
+      <w:r>
+        <w:rPr>
+          <w:lang w:val="fr-FR"/>
+        </w:rPr>
+        <w:t xml:space="preserve"> </w:t>
+      </w:r>
       <w:proofErr w:type="gramStart"/>
       <w:r>
         <w:rPr>
@@ -3937,19 +4150,7 @@
         <w:rPr>
           <w:lang w:val="fr-FR"/>
         </w:rPr>
-        <w:t xml:space="preserve"> CUDA couvre normalement toutes les notions </w:t>
-      </w:r>
-      <w:r>
-        <w:rPr>
-          <w:lang w:val="fr-FR"/>
-        </w:rPr>
-        <w:t>nécessaires</w:t>
-      </w:r>
-      <w:r>
-        <w:rPr>
-          <w:lang w:val="fr-FR"/>
-        </w:rPr>
-        <w:t xml:space="preserve"> a la </w:t>
+        <w:t xml:space="preserve"> la </w:t>
       </w:r>
       <w:r>
         <w:rPr>
@@ -4418,7 +4619,27 @@
               <w:rPr>
                 <w:lang w:val="fr-FR"/>
               </w:rPr>
-              <w:t xml:space="preserve">Dans un premier temps il est nécessaire d’installer les derniers pilotes disponibles pour sa carte graphique.  </w:t>
+              <w:t>Dans un premier temps il est nécessaire d’installer les derniers pilotes disponibles pour sa carte graphique</w:t>
+            </w:r>
+            <w:r>
+              <w:rPr>
+                <w:lang w:val="fr-FR"/>
+              </w:rPr>
+              <w:t xml:space="preserve"> et de vérifier la compatibilité de sa carte sur le site de </w:t>
+            </w:r>
+            <w:proofErr w:type="spellStart"/>
+            <w:r>
+              <w:rPr>
+                <w:lang w:val="fr-FR"/>
+              </w:rPr>
+              <w:t>nVidia</w:t>
+            </w:r>
+            <w:proofErr w:type="spellEnd"/>
+            <w:r>
+              <w:rPr>
+                <w:lang w:val="fr-FR"/>
+              </w:rPr>
+              <w:t xml:space="preserve">.  </w:t>
             </w:r>
           </w:p>
           <w:p>
@@ -4460,7 +4681,19 @@
               <w:rPr>
                 <w:lang w:val="fr-FR"/>
               </w:rPr>
-              <w:t xml:space="preserve"> et release. La librairie a été compilée sont Visual C++ 2008. L’utilisateur devra également inclure à son projet le fichier </w:t>
+              <w:t xml:space="preserve"> et release. La librairie a été compilée </w:t>
+            </w:r>
+            <w:r>
+              <w:rPr>
+                <w:lang w:val="fr-FR"/>
+              </w:rPr>
+              <w:t>sous</w:t>
+            </w:r>
+            <w:r>
+              <w:rPr>
+                <w:lang w:val="fr-FR"/>
+              </w:rPr>
+              <w:t xml:space="preserve"> Visual C++ 2008. L’utilisateur devra également inclure à son projet le fichier </w:t>
             </w:r>
             <w:proofErr w:type="spellStart"/>
             <w:r>
@@ -5032,7 +5265,34 @@
           <w:color w:val="010001"/>
           <w:lang w:val="fr-FR"/>
         </w:rPr>
-        <w:t>Celle-ci se chargera d’effectué le bon frustum culling est fonction des tableaux activés précédement.</w:t>
+        <w:t xml:space="preserve">Celle-ci se chargera d’effectué le bon frustum culling </w:t>
+      </w:r>
+      <w:r>
+        <w:rPr>
+          <w:rFonts w:cs="Courier New"/>
+          <w:noProof/>
+          <w:color w:val="010001"/>
+          <w:lang w:val="fr-FR"/>
+        </w:rPr>
+        <w:t>en</w:t>
+      </w:r>
+      <w:r>
+        <w:rPr>
+          <w:rFonts w:cs="Courier New"/>
+          <w:noProof/>
+          <w:color w:val="010001"/>
+          <w:lang w:val="fr-FR"/>
+        </w:rPr>
+        <w:t xml:space="preserve"> fonction des tableaux activés précédement.</w:t>
+      </w:r>
+      <w:r>
+        <w:rPr>
+          <w:rFonts w:cs="Courier New"/>
+          <w:noProof/>
+          <w:color w:val="010001"/>
+          <w:lang w:val="fr-FR"/>
+        </w:rPr>
+        <w:t xml:space="preserve"> Cette fonction renvoi le résultat sous la forme d’un tableau où chaque case contient la classification d’un bounding volume par rapport à un frustum.</w:t>
       </w:r>
     </w:p>
     <w:p>
@@ -5086,6 +5346,7 @@
     <w:p>
       <w:pPr>
         <w:ind w:firstLine="720"/>
+        <w:jc w:val="both"/>
         <w:rPr>
           <w:lang w:val="fr-FR"/>
         </w:rPr>
@@ -5237,6 +5498,7 @@
     </w:p>
     <w:p>
       <w:pPr>
+        <w:jc w:val="both"/>
         <w:rPr>
           <w:lang w:val="fr-FR"/>
         </w:rPr>
@@ -5251,7 +5513,19 @@
         <w:rPr>
           <w:lang w:val="fr-FR"/>
         </w:rPr>
-        <w:t xml:space="preserve">, ce qui nous est demande est d’effectuer du frustum culling pour chaque frustum. Chaque frustum </w:t>
+        <w:t>, ce qui nous est demand</w:t>
+      </w:r>
+      <w:r>
+        <w:rPr>
+          <w:lang w:val="fr-FR"/>
+        </w:rPr>
+        <w:t>é</w:t>
+      </w:r>
+      <w:r>
+        <w:rPr>
+          <w:lang w:val="fr-FR"/>
+        </w:rPr>
+        <w:t xml:space="preserve"> est d’effectuer du frustum culling pour chaque frustum. Chaque frustum </w:t>
       </w:r>
       <w:r>
         <w:rPr>
@@ -5304,6 +5578,7 @@
     </w:p>
     <w:p>
       <w:pPr>
+        <w:jc w:val="both"/>
         <w:rPr>
           <w:lang w:val="fr-FR"/>
         </w:rPr>
@@ -5419,6 +5694,7 @@
     </w:p>
     <w:p>
       <w:pPr>
+        <w:jc w:val="both"/>
         <w:rPr>
           <w:lang w:val="fr-FR"/>
         </w:rPr>
@@ -5561,6 +5837,7 @@
     </w:p>
     <w:p>
       <w:pPr>
+        <w:jc w:val="both"/>
         <w:rPr>
           <w:lang w:val="fr-FR"/>
         </w:rPr>
@@ -5689,7 +5966,33 @@
         <w:rPr>
           <w:lang w:val="fr-FR"/>
         </w:rPr>
-        <w:t xml:space="preserve"> de points, et les frustums pyramidaux sont composes de plans… Il est donc possible de </w:t>
+        <w:t xml:space="preserve"> de points, et les </w:t>
+      </w:r>
+      <w:proofErr w:type="spellStart"/>
+      <w:r>
+        <w:rPr>
+          <w:lang w:val="fr-FR"/>
+        </w:rPr>
+        <w:t>frustums</w:t>
+      </w:r>
+      <w:proofErr w:type="spellEnd"/>
+      <w:r>
+        <w:rPr>
+          <w:lang w:val="fr-FR"/>
+        </w:rPr>
+        <w:t xml:space="preserve"> pyramidaux sont compos</w:t>
+      </w:r>
+      <w:r>
+        <w:rPr>
+          <w:lang w:val="fr-FR"/>
+        </w:rPr>
+        <w:t>é</w:t>
+      </w:r>
+      <w:r>
+        <w:rPr>
+          <w:lang w:val="fr-FR"/>
+        </w:rPr>
+        <w:t xml:space="preserve">s de plans… Il est donc possible de </w:t>
       </w:r>
       <w:r>
         <w:rPr>
@@ -5880,7 +6183,19 @@
         <w:rPr>
           <w:lang w:val="fr-FR"/>
         </w:rPr>
-        <w:t xml:space="preserve"> ou englobe le </w:t>
+        <w:t xml:space="preserve"> ou englobe </w:t>
+      </w:r>
+      <w:r>
+        <w:rPr>
+          <w:lang w:val="fr-FR"/>
+        </w:rPr>
+        <w:t>un</w:t>
+      </w:r>
+      <w:r>
+        <w:rPr>
+          <w:lang w:val="fr-FR"/>
+        </w:rPr>
+        <w:t xml:space="preserve"> </w:t>
       </w:r>
       <w:proofErr w:type="spellStart"/>
       <w:r>
@@ -8205,7 +8520,19 @@
           <w:lang w:val="fr-FR"/>
         </w:rPr>
         <w:lastRenderedPageBreak/>
-        <w:t xml:space="preserve">La matrice résultante contient ainsi la position des coins de chaque boite par rapport aux plans de chaque </w:t>
+        <w:t>La matrice résultante contient ainsi la position</w:t>
+      </w:r>
+      <w:r>
+        <w:rPr>
+          <w:lang w:val="fr-FR"/>
+        </w:rPr>
+        <w:t xml:space="preserve"> (derrière ou devant)</w:t>
+      </w:r>
+      <w:r>
+        <w:rPr>
+          <w:lang w:val="fr-FR"/>
+        </w:rPr>
+        <w:t xml:space="preserve"> des coins de chaque boite par rapport aux plans de chaque </w:t>
       </w:r>
       <w:proofErr w:type="spellStart"/>
       <w:r>
@@ -8347,14 +8674,12 @@
         </w:rPr>
         <w:t xml:space="preserve">) une troisième étape est effectuée sur le </w:t>
       </w:r>
-      <w:proofErr w:type="spellStart"/>
-      <w:r>
-        <w:rPr>
-          <w:lang w:val="fr-FR"/>
-        </w:rPr>
-        <w:t>gpu</w:t>
-      </w:r>
-      <w:proofErr w:type="spellEnd"/>
+      <w:r>
+        <w:rPr>
+          <w:lang w:val="fr-FR"/>
+        </w:rPr>
+        <w:t>GPU</w:t>
+      </w:r>
       <w:r>
         <w:rPr>
           <w:lang w:val="fr-FR"/>
@@ -13183,61 +13508,15 @@
                 <w:sz w:val="16"/>
                 <w:szCs w:val="16"/>
               </w:rPr>
-              <w:tab/>
-            </w:r>
-            <w:r>
-              <w:rPr>
-                <w:rFonts w:ascii="Courier New" w:hAnsi="Courier New" w:cs="Courier New"/>
-                <w:noProof/>
-                <w:sz w:val="16"/>
-                <w:szCs w:val="16"/>
-              </w:rPr>
-              <w:tab/>
-            </w:r>
-            <w:r>
-              <w:rPr>
-                <w:rFonts w:ascii="Courier New" w:hAnsi="Courier New" w:cs="Courier New"/>
-                <w:noProof/>
-                <w:sz w:val="16"/>
-                <w:szCs w:val="16"/>
-              </w:rPr>
-              <w:tab/>
-            </w:r>
-            <w:r>
-              <w:rPr>
-                <w:rFonts w:ascii="Courier New" w:hAnsi="Courier New" w:cs="Courier New"/>
-                <w:noProof/>
-                <w:sz w:val="16"/>
-                <w:szCs w:val="16"/>
-              </w:rPr>
-              <w:tab/>
-            </w:r>
-            <w:r>
-              <w:rPr>
-                <w:rFonts w:ascii="Courier New" w:hAnsi="Courier New" w:cs="Courier New"/>
-                <w:noProof/>
-                <w:sz w:val="16"/>
-                <w:szCs w:val="16"/>
-              </w:rPr>
-              <w:tab/>
-            </w:r>
-            <w:r>
-              <w:rPr>
-                <w:rFonts w:ascii="Courier New" w:hAnsi="Courier New" w:cs="Courier New"/>
-                <w:noProof/>
-                <w:sz w:val="16"/>
-                <w:szCs w:val="16"/>
-              </w:rPr>
-              <w:tab/>
-            </w:r>
-            <w:r>
-              <w:rPr>
-                <w:rFonts w:ascii="Courier New" w:hAnsi="Courier New" w:cs="Courier New"/>
-                <w:noProof/>
-                <w:sz w:val="16"/>
-                <w:szCs w:val="16"/>
-              </w:rPr>
-              <w:tab/>
+              <w:t xml:space="preserve"> </w:t>
+            </w:r>
+            <w:r>
+              <w:rPr>
+                <w:rFonts w:ascii="Courier New" w:hAnsi="Courier New" w:cs="Courier New"/>
+                <w:noProof/>
+                <w:sz w:val="16"/>
+                <w:szCs w:val="16"/>
+              </w:rPr>
               <w:t>);</w:t>
             </w:r>
           </w:p>
@@ -13327,7 +13606,7 @@
                 <w:sz w:val="16"/>
                 <w:szCs w:val="16"/>
               </w:rPr>
-              <w:t xml:space="preserve">[ </w:t>
+              <w:t>[</w:t>
             </w:r>
             <w:r>
               <w:rPr>
@@ -13346,16 +13625,24 @@
                 <w:sz w:val="16"/>
                 <w:szCs w:val="16"/>
               </w:rPr>
-              <w:t xml:space="preserve"> * 6 * 4 ]</w:t>
-            </w:r>
-            <w:r>
-              <w:rPr>
-                <w:rFonts w:ascii="Courier New" w:hAnsi="Courier New" w:cs="Courier New"/>
-                <w:noProof/>
-                <w:sz w:val="16"/>
-                <w:szCs w:val="16"/>
-              </w:rPr>
-              <w:tab/>
+              <w:t>*6*4]</w:t>
+            </w:r>
+            <w:r>
+              <w:rPr>
+                <w:rFonts w:ascii="Courier New" w:hAnsi="Courier New" w:cs="Courier New"/>
+                <w:noProof/>
+                <w:sz w:val="16"/>
+                <w:szCs w:val="16"/>
+              </w:rPr>
+              <w:t xml:space="preserve"> </w:t>
+            </w:r>
+            <w:r>
+              <w:rPr>
+                <w:rFonts w:ascii="Courier New" w:hAnsi="Courier New" w:cs="Courier New"/>
+                <w:noProof/>
+                <w:sz w:val="16"/>
+                <w:szCs w:val="16"/>
+              </w:rPr>
               <w:t>);</w:t>
             </w:r>
           </w:p>
@@ -13721,9 +14008,6 @@
           <w:p>
             <w:pPr>
               <w:jc w:val="both"/>
-              <w:rPr>
-                <w:lang w:val="fr-FR"/>
-              </w:rPr>
             </w:pPr>
             <w:r>
               <w:rPr>
@@ -13770,9 +14054,6 @@
     <w:p>
       <w:pPr>
         <w:jc w:val="both"/>
-        <w:rPr>
-          <w:lang w:val="fr-FR"/>
-        </w:rPr>
       </w:pPr>
     </w:p>
     <w:p>
@@ -13833,30 +14114,36 @@
         <w:rPr>
           <w:lang w:val="fr-FR"/>
         </w:rPr>
-        <w:t xml:space="preserve"> sphériques nous utilisons </w:t>
+        <w:t xml:space="preserve"> sphériques nous utilisons un</w:t>
+      </w:r>
+      <w:r>
+        <w:rPr>
+          <w:lang w:val="fr-FR"/>
+        </w:rPr>
+        <w:t>e</w:t>
+      </w:r>
+      <w:r>
+        <w:rPr>
+          <w:lang w:val="fr-FR"/>
+        </w:rPr>
+        <w:t xml:space="preserve"> version modifiée de l’algorithme </w:t>
       </w:r>
       <w:proofErr w:type="gramStart"/>
       <w:r>
         <w:rPr>
           <w:lang w:val="fr-FR"/>
         </w:rPr>
-        <w:t>un</w:t>
-      </w:r>
+        <w:t xml:space="preserve">de </w:t>
+      </w:r>
+      <w:proofErr w:type="spellStart"/>
+      <w:r>
+        <w:rPr>
+          <w:lang w:val="fr-FR"/>
+        </w:rPr>
+        <w:t>Arvo</w:t>
+      </w:r>
+      <w:proofErr w:type="spellEnd"/>
       <w:proofErr w:type="gramEnd"/>
-      <w:r>
-        <w:rPr>
-          <w:lang w:val="fr-FR"/>
-        </w:rPr>
-        <w:t xml:space="preserve"> version modifiée de l’algorithme de </w:t>
-      </w:r>
-      <w:proofErr w:type="spellStart"/>
-      <w:r>
-        <w:rPr>
-          <w:lang w:val="fr-FR"/>
-        </w:rPr>
-        <w:t>Arvo</w:t>
-      </w:r>
-      <w:proofErr w:type="spellEnd"/>
       <w:r>
         <w:rPr>
           <w:lang w:val="fr-FR"/>
@@ -16269,6 +16556,7 @@
               <w:rPr>
                 <w:noProof/>
               </w:rPr>
+              <w:lastRenderedPageBreak/>
               <w:drawing>
                 <wp:inline distT="0" distB="0" distL="0" distR="0">
                   <wp:extent cx="1128263" cy="1128263"/>
@@ -16349,6 +16637,7 @@
               <w:rPr>
                 <w:noProof/>
               </w:rPr>
+              <w:lastRenderedPageBreak/>
               <w:drawing>
                 <wp:inline distT="0" distB="0" distL="0" distR="0">
                   <wp:extent cx="1204970" cy="1130061"/>
@@ -16414,6 +16703,7 @@
               <w:rPr>
                 <w:lang w:val="fr-FR"/>
               </w:rPr>
+              <w:lastRenderedPageBreak/>
               <w:t>Inside</w:t>
             </w:r>
           </w:p>
@@ -17824,6 +18114,7 @@
     <w:p>
       <w:pPr>
         <w:ind w:firstLine="720"/>
+        <w:jc w:val="both"/>
         <w:rPr>
           <w:lang w:val="fr-FR"/>
         </w:rPr>
@@ -18541,7 +18832,6 @@
                 <w:sz w:val="16"/>
                 <w:szCs w:val="16"/>
               </w:rPr>
-              <w:lastRenderedPageBreak/>
               <w:tab/>
             </w:r>
             <w:r>
@@ -18613,6 +18903,7 @@
                 <w:sz w:val="16"/>
                 <w:szCs w:val="16"/>
               </w:rPr>
+              <w:lastRenderedPageBreak/>
               <w:tab/>
             </w:r>
             <w:r>
@@ -20594,7 +20885,31 @@
         <w:rPr>
           <w:lang w:val="fr-FR"/>
         </w:rPr>
-        <w:t>. Elles utilisent des outils mis a disposition par le pipeline graphique utilise pour le rendu.</w:t>
+        <w:t xml:space="preserve">. Elles utilisent des outils mis </w:t>
+      </w:r>
+      <w:r>
+        <w:rPr>
+          <w:lang w:val="fr-FR"/>
+        </w:rPr>
+        <w:t>à</w:t>
+      </w:r>
+      <w:r>
+        <w:rPr>
+          <w:lang w:val="fr-FR"/>
+        </w:rPr>
+        <w:t xml:space="preserve"> disposition par le pipeline graphique utilis</w:t>
+      </w:r>
+      <w:r>
+        <w:rPr>
+          <w:lang w:val="fr-FR"/>
+        </w:rPr>
+        <w:t>é</w:t>
+      </w:r>
+      <w:r>
+        <w:rPr>
+          <w:lang w:val="fr-FR"/>
+        </w:rPr>
+        <w:t xml:space="preserve"> pour le rendu.</w:t>
       </w:r>
       <w:r>
         <w:rPr>
@@ -20826,7 +21141,19 @@
         <w:rPr>
           <w:lang w:val="fr-FR"/>
         </w:rPr>
-        <w:t xml:space="preserve"> caches.</w:t>
+        <w:t xml:space="preserve"> cach</w:t>
+      </w:r>
+      <w:r>
+        <w:rPr>
+          <w:lang w:val="fr-FR"/>
+        </w:rPr>
+        <w:t>é</w:t>
+      </w:r>
+      <w:r>
+        <w:rPr>
+          <w:lang w:val="fr-FR"/>
+        </w:rPr>
+        <w:t>s.</w:t>
       </w:r>
     </w:p>
     <w:p>
@@ -20908,7 +21235,33 @@
         <w:rPr>
           <w:lang w:val="fr-FR"/>
         </w:rPr>
-        <w:t>sont utilises pour l’occlusion culling :</w:t>
+        <w:t>sont utilis</w:t>
+      </w:r>
+      <w:r>
+        <w:rPr>
+          <w:lang w:val="fr-FR"/>
+        </w:rPr>
+        <w:t>é</w:t>
+      </w:r>
+      <w:r>
+        <w:rPr>
+          <w:lang w:val="fr-FR"/>
+        </w:rPr>
+        <w:t xml:space="preserve">s pour l’occlusion </w:t>
+      </w:r>
+      <w:proofErr w:type="spellStart"/>
+      <w:r>
+        <w:rPr>
+          <w:lang w:val="fr-FR"/>
+        </w:rPr>
+        <w:t>culling</w:t>
+      </w:r>
+      <w:proofErr w:type="spellEnd"/>
+      <w:r>
+        <w:rPr>
+          <w:lang w:val="fr-FR"/>
+        </w:rPr>
+        <w:t> :</w:t>
       </w:r>
     </w:p>
     <w:p>
@@ -20964,13 +21317,45 @@
         <w:rPr>
           <w:lang w:val="fr-FR"/>
         </w:rPr>
-        <w:t xml:space="preserve"> un rayon au sein d’un frustum donne</w:t>
-      </w:r>
-      <w:r>
-        <w:rPr>
-          <w:lang w:val="fr-FR"/>
-        </w:rPr>
-        <w:t xml:space="preserve">, a partir des </w:t>
+        <w:t xml:space="preserve"> un rayon au sein d’un </w:t>
+      </w:r>
+      <w:proofErr w:type="spellStart"/>
+      <w:r>
+        <w:rPr>
+          <w:lang w:val="fr-FR"/>
+        </w:rPr>
+        <w:t>frustum</w:t>
+      </w:r>
+      <w:proofErr w:type="spellEnd"/>
+      <w:r>
+        <w:rPr>
+          <w:lang w:val="fr-FR"/>
+        </w:rPr>
+        <w:t xml:space="preserve"> donn</w:t>
+      </w:r>
+      <w:r>
+        <w:rPr>
+          <w:lang w:val="fr-FR"/>
+        </w:rPr>
+        <w:t>é</w:t>
+      </w:r>
+      <w:r>
+        <w:rPr>
+          <w:lang w:val="fr-FR"/>
+        </w:rPr>
+        <w:t xml:space="preserve">, </w:t>
+      </w:r>
+      <w:r>
+        <w:rPr>
+          <w:lang w:val="fr-FR"/>
+        </w:rPr>
+        <w:t>à</w:t>
+      </w:r>
+      <w:r>
+        <w:rPr>
+          <w:lang w:val="fr-FR"/>
+        </w:rPr>
+        <w:t xml:space="preserve"> partir des </w:t>
       </w:r>
       <w:r>
         <w:rPr>
@@ -23389,7 +23774,21 @@
         <w:rPr>
           <w:lang w:val="fr-FR"/>
         </w:rPr>
-        <w:t xml:space="preserve"> pour d’autres types de frustum ne </w:t>
+        <w:t xml:space="preserve"> pour d’autres types de </w:t>
+      </w:r>
+      <w:proofErr w:type="spellStart"/>
+      <w:r>
+        <w:rPr>
+          <w:lang w:val="fr-FR"/>
+        </w:rPr>
+        <w:t>frustum</w:t>
+      </w:r>
+      <w:proofErr w:type="spellEnd"/>
+      <w:r>
+        <w:rPr>
+          <w:lang w:val="fr-FR"/>
+        </w:rPr>
+        <w:t xml:space="preserve"> ne </w:t>
       </w:r>
       <w:r>
         <w:rPr>
@@ -23642,7 +24041,19 @@
         <w:rPr>
           <w:lang w:val="fr-FR"/>
         </w:rPr>
-        <w:t xml:space="preserve"> volumes et 1000 </w:t>
+        <w:t xml:space="preserve"> volumes </w:t>
+      </w:r>
+      <w:r>
+        <w:rPr>
+          <w:lang w:val="fr-FR"/>
+        </w:rPr>
+        <w:t>par</w:t>
+      </w:r>
+      <w:r>
+        <w:rPr>
+          <w:lang w:val="fr-FR"/>
+        </w:rPr>
+        <w:t xml:space="preserve"> 1000 </w:t>
       </w:r>
       <w:proofErr w:type="spellStart"/>
       <w:r>
@@ -23754,7 +24165,19 @@
         <w:rPr>
           <w:lang w:val="fr-FR"/>
         </w:rPr>
-        <w:t xml:space="preserve">. Les valeurs n et m selon une échelle logarithmique. Nous obtenons ainsi une matrice contenant les différents temps d’exécution. Ces résultats sont alors visualisés sous forme d’une surface 3d à l’aide de </w:t>
+        <w:t xml:space="preserve">. Les valeurs n et m </w:t>
+      </w:r>
+      <w:r>
+        <w:rPr>
+          <w:lang w:val="fr-FR"/>
+        </w:rPr>
+        <w:t xml:space="preserve">sont étalonnée </w:t>
+      </w:r>
+      <w:r>
+        <w:rPr>
+          <w:lang w:val="fr-FR"/>
+        </w:rPr>
+        <w:t xml:space="preserve">selon une échelle logarithmique. Nous obtenons ainsi une matrice contenant les différents temps d’exécution. Ces résultats sont alors visualisés sous forme d’une surface 3d à l’aide de </w:t>
       </w:r>
       <w:proofErr w:type="spellStart"/>
       <w:r>
@@ -23768,7 +24191,7 @@
         <w:rPr>
           <w:lang w:val="fr-FR"/>
         </w:rPr>
-        <w:t>. (Les données brutes sont disponibles en annexes).</w:t>
+        <w:t xml:space="preserve">. </w:t>
       </w:r>
     </w:p>
     <w:p>
@@ -24173,7 +24596,33 @@
         <w:rPr>
           <w:lang w:val="fr-FR"/>
         </w:rPr>
-        <w:t xml:space="preserve">Notre approche pour le frustum culling ne prend du tout en compte la distribution spatiale des </w:t>
+        <w:t xml:space="preserve">Notre approche pour le frustum </w:t>
+      </w:r>
+      <w:proofErr w:type="spellStart"/>
+      <w:r>
+        <w:rPr>
+          <w:lang w:val="fr-FR"/>
+        </w:rPr>
+        <w:t>culling</w:t>
+      </w:r>
+      <w:proofErr w:type="spellEnd"/>
+      <w:r>
+        <w:rPr>
+          <w:lang w:val="fr-FR"/>
+        </w:rPr>
+        <w:t xml:space="preserve"> ne prend </w:t>
+      </w:r>
+      <w:r>
+        <w:rPr>
+          <w:lang w:val="fr-FR"/>
+        </w:rPr>
+        <w:t xml:space="preserve">pas </w:t>
+      </w:r>
+      <w:r>
+        <w:rPr>
+          <w:lang w:val="fr-FR"/>
+        </w:rPr>
+        <w:t xml:space="preserve">du tout en compte la distribution spatiale des </w:t>
       </w:r>
       <w:r>
         <w:rPr>
@@ -24217,7 +24666,7 @@
         <w:rPr>
           <w:lang w:val="fr-FR"/>
         </w:rPr>
-        <w:t>décide</w:t>
+        <w:t>décidé</w:t>
       </w:r>
       <w:r>
         <w:rPr>
@@ -24394,16 +24843,14 @@
         <w:rPr>
           <w:lang w:val="fr-FR"/>
         </w:rPr>
-        <w:t xml:space="preserve">Malheureusement, nous n’avons pas pu mener </w:t>
-      </w:r>
-      <w:proofErr w:type="gramStart"/>
-      <w:r>
-        <w:rPr>
-          <w:lang w:val="fr-FR"/>
-        </w:rPr>
-        <w:t>a</w:t>
-      </w:r>
-      <w:proofErr w:type="gramEnd"/>
+        <w:t>Malheureusem</w:t>
+      </w:r>
+      <w:r>
+        <w:rPr>
+          <w:lang w:val="fr-FR"/>
+        </w:rPr>
+        <w:t>ent, nous n’avons pas pu mener à</w:t>
+      </w:r>
       <w:r>
         <w:rPr>
           <w:lang w:val="fr-FR"/>
@@ -24468,7 +24915,13 @@
         <w:rPr>
           <w:lang w:val="fr-FR"/>
         </w:rPr>
-        <w:t xml:space="preserve"> pout la construction et l’utilisation de telles structures.</w:t>
+        <w:t xml:space="preserve"> pour</w:t>
+      </w:r>
+      <w:r>
+        <w:rPr>
+          <w:lang w:val="fr-FR"/>
+        </w:rPr>
+        <w:t xml:space="preserve"> la construction et l’utilisation de telles structures.</w:t>
       </w:r>
     </w:p>
     <w:p>
@@ -24683,31 +25136,43 @@
         </w:rPr>
         <w:t xml:space="preserve"> </w:t>
       </w:r>
+      <w:r>
+        <w:rPr>
+          <w:lang w:val="fr-FR"/>
+        </w:rPr>
+        <w:t>à</w:t>
+      </w:r>
+      <w:r>
+        <w:rPr>
+          <w:lang w:val="fr-FR"/>
+        </w:rPr>
+        <w:t xml:space="preserve"> une </w:t>
+      </w:r>
+      <w:r>
+        <w:rPr>
+          <w:lang w:val="fr-FR"/>
+        </w:rPr>
+        <w:t>implémentation</w:t>
+      </w:r>
+      <w:r>
+        <w:rPr>
+          <w:lang w:val="fr-FR"/>
+        </w:rPr>
+        <w:t xml:space="preserve"> de la construction sur GPU plutôt que sur CPU, si les gains en </w:t>
+      </w:r>
       <w:proofErr w:type="gramStart"/>
       <w:r>
         <w:rPr>
           <w:lang w:val="fr-FR"/>
         </w:rPr>
-        <w:t>a</w:t>
+        <w:t>terme</w:t>
       </w:r>
       <w:proofErr w:type="gramEnd"/>
       <w:r>
         <w:rPr>
           <w:lang w:val="fr-FR"/>
         </w:rPr>
-        <w:t xml:space="preserve"> une </w:t>
-      </w:r>
-      <w:r>
-        <w:rPr>
-          <w:lang w:val="fr-FR"/>
-        </w:rPr>
-        <w:t>implémentation</w:t>
-      </w:r>
-      <w:r>
-        <w:rPr>
-          <w:lang w:val="fr-FR"/>
-        </w:rPr>
-        <w:t xml:space="preserve"> de la construction sur GPU plutôt que sur CPU, si les gains en terme de performance sont </w:t>
+        <w:t xml:space="preserve"> de performance sont </w:t>
       </w:r>
       <w:r>
         <w:rPr>
@@ -24836,16 +25301,28 @@
         <w:rPr>
           <w:lang w:val="fr-FR"/>
         </w:rPr>
-        <w:t xml:space="preserve">Une des solution consiste </w:t>
+        <w:t xml:space="preserve">Une des </w:t>
       </w:r>
       <w:proofErr w:type="gramStart"/>
       <w:r>
         <w:rPr>
           <w:lang w:val="fr-FR"/>
         </w:rPr>
-        <w:t>a</w:t>
+        <w:t>solution</w:t>
       </w:r>
       <w:proofErr w:type="gramEnd"/>
+      <w:r>
+        <w:rPr>
+          <w:lang w:val="fr-FR"/>
+        </w:rPr>
+        <w:t xml:space="preserve"> consiste </w:t>
+      </w:r>
+      <w:r>
+        <w:rPr>
+          <w:lang w:val="fr-FR"/>
+        </w:rPr>
+        <w:t>à</w:t>
+      </w:r>
       <w:r>
         <w:rPr>
           <w:lang w:val="fr-FR"/>
@@ -25057,14 +25534,12 @@
         </w:rPr>
         <w:t xml:space="preserve"> solution consiste </w:t>
       </w:r>
-      <w:proofErr w:type="gramStart"/>
-      <w:r>
-        <w:rPr>
-          <w:lang w:val="fr-FR"/>
-        </w:rPr>
-        <w:t>a</w:t>
-      </w:r>
-      <w:proofErr w:type="gramEnd"/>
+      <w:r>
+        <w:rPr>
+          <w:lang w:val="fr-FR"/>
+        </w:rPr>
+        <w:t>à</w:t>
+      </w:r>
       <w:r>
         <w:rPr>
           <w:lang w:val="fr-FR"/>
@@ -25133,7 +25608,19 @@
         <w:rPr>
           <w:lang w:val="fr-FR"/>
         </w:rPr>
-        <w:t xml:space="preserve"> pointant vers le prochain nœud a visiter en cas d’</w:t>
+        <w:t xml:space="preserve"> pointant vers le prochain nœud </w:t>
+      </w:r>
+      <w:r>
+        <w:rPr>
+          <w:lang w:val="fr-FR"/>
+        </w:rPr>
+        <w:t>à</w:t>
+      </w:r>
+      <w:r>
+        <w:rPr>
+          <w:lang w:val="fr-FR"/>
+        </w:rPr>
+        <w:t xml:space="preserve"> visiter en cas d’</w:t>
       </w:r>
       <w:r>
         <w:rPr>
@@ -25454,14 +25941,12 @@
         </w:rPr>
         <w:t xml:space="preserve">Ce travail de laboratoire a été l’occasion pour nous d’étudier et de travailler sur un projet intéressant, aux applications concrètes et directes. De plus, cela nous a permis d’apprendre </w:t>
       </w:r>
-      <w:proofErr w:type="gramStart"/>
-      <w:r>
-        <w:rPr>
-          <w:lang w:val="fr-FR"/>
-        </w:rPr>
-        <w:t>a</w:t>
-      </w:r>
-      <w:proofErr w:type="gramEnd"/>
+      <w:r>
+        <w:rPr>
+          <w:lang w:val="fr-FR"/>
+        </w:rPr>
+        <w:t>à</w:t>
+      </w:r>
       <w:r>
         <w:rPr>
           <w:lang w:val="fr-FR"/>
@@ -25494,21 +25979,43 @@
         <w:rPr>
           <w:lang w:val="fr-FR"/>
         </w:rPr>
-        <w:t xml:space="preserve">Malheureusement, il n’existe pas, a notre connaissance, de projets similaires avec lesquels nous pourrions comparer les résultats. De même qu’il nous était impossible de comparer ces résultats avec celles obtenues via les méthodes développées au laboratoire. C’est pour cette raison qu’il nous est difficile de conclure quant </w:t>
-      </w:r>
-      <w:proofErr w:type="gramStart"/>
-      <w:r>
-        <w:rPr>
-          <w:lang w:val="fr-FR"/>
-        </w:rPr>
-        <w:t>a</w:t>
-      </w:r>
-      <w:proofErr w:type="gramEnd"/>
-      <w:r>
-        <w:rPr>
-          <w:lang w:val="fr-FR"/>
-        </w:rPr>
-        <w:t xml:space="preserve"> l’intérêt de l’usage de GPGPU pour le calcul de visibilité. Nous laissons donc cette tache a nos professeurs et lecteurs.</w:t>
+        <w:t xml:space="preserve">Malheureusement, il n’existe pas, </w:t>
+      </w:r>
+      <w:r>
+        <w:rPr>
+          <w:lang w:val="fr-FR"/>
+        </w:rPr>
+        <w:t>à</w:t>
+      </w:r>
+      <w:r>
+        <w:rPr>
+          <w:lang w:val="fr-FR"/>
+        </w:rPr>
+        <w:t xml:space="preserve"> notre connaissance, de projets similaires avec lesquels nous pourrions comparer les résultats. De même qu’il nous était impossible de comparer ces résultats avec celles obtenues via les méthodes développées au laboratoire. C’est pour cette raison qu’il nous est difficile de conclure quant </w:t>
+      </w:r>
+      <w:r>
+        <w:rPr>
+          <w:lang w:val="fr-FR"/>
+        </w:rPr>
+        <w:t>à</w:t>
+      </w:r>
+      <w:r>
+        <w:rPr>
+          <w:lang w:val="fr-FR"/>
+        </w:rPr>
+        <w:t xml:space="preserve"> l’intérêt de l’usage de GPGPU pour le calcul de visibilité. Nous laissons donc cette tache </w:t>
+      </w:r>
+      <w:r>
+        <w:rPr>
+          <w:lang w:val="fr-FR"/>
+        </w:rPr>
+        <w:t>à</w:t>
+      </w:r>
+      <w:r>
+        <w:rPr>
+          <w:lang w:val="fr-FR"/>
+        </w:rPr>
+        <w:t xml:space="preserve"> nos professeurs et lecteurs.</w:t>
       </w:r>
     </w:p>
     <w:p>
@@ -25550,7 +26057,19 @@
         <w:rPr>
           <w:lang w:val="fr-FR"/>
         </w:rPr>
-        <w:t xml:space="preserve"> qui n’est malheureusement pas tout a fait fonctionnel, ou bien l’utilisation de structure de partitionnement de l’espace. Cela pourra peut être faire l’objet d’une prochaine TX ou TO.</w:t>
+        <w:t xml:space="preserve"> qui n’est malheureusement pas tout </w:t>
+      </w:r>
+      <w:r>
+        <w:rPr>
+          <w:lang w:val="fr-FR"/>
+        </w:rPr>
+        <w:t>à</w:t>
+      </w:r>
+      <w:r>
+        <w:rPr>
+          <w:lang w:val="fr-FR"/>
+        </w:rPr>
+        <w:t xml:space="preserve"> fait fonctionnel, ou bien l’utilisation de structure de partitionnement de l’espace. Cela pourra peut être faire l’objet d’une prochaine TX ou TO.</w:t>
       </w:r>
     </w:p>
     <w:p>
@@ -25629,6 +26148,9 @@
             <w:fldChar w:fldCharType="begin"/>
           </w:r>
           <w:r>
+            <w:rPr>
+              <w:lang w:val="fr-FR"/>
+            </w:rPr>
             <w:instrText xml:space="preserve"> BIBLIOGRAPHY </w:instrText>
           </w:r>
           <w:r>
@@ -25640,8 +26162,15 @@
           <w:r>
             <w:rPr>
               <w:noProof/>
+              <w:lang w:val="fr-FR"/>
             </w:rPr>
-            <w:t>Christen, M. (s.d.). Ray Tracing on GPU. University of Applied Sciences Basel (FHBB).</w:t>
+            <w:t xml:space="preserve">Christen, M. (s.d.). </w:t>
+          </w:r>
+          <w:r>
+            <w:rPr>
+              <w:noProof/>
+            </w:rPr>
+            <w:t>Ray Tracing on GPU. University of Applied Sciences Basel (FHBB).</w:t>
           </w:r>
         </w:p>
         <w:p>
@@ -27493,6 +28022,18 @@
     <w:unhideWhenUsed/>
     <w:rsid w:val="00A51C31"/>
   </w:style>
+  <w:style w:type="character" w:styleId="Lienhypertextesuivivisit">
+    <w:name w:val="FollowedHyperlink"/>
+    <w:basedOn w:val="Policepardfaut"/>
+    <w:uiPriority w:val="99"/>
+    <w:semiHidden/>
+    <w:unhideWhenUsed/>
+    <w:rsid w:val="00F10FF1"/>
+    <w:rPr>
+      <w:color w:val="800080" w:themeColor="followedHyperlink"/>
+      <w:u w:val="single"/>
+    </w:rPr>
+  </w:style>
 </w:styles>
 </file>
 
@@ -27525,37 +28066,6 @@
               <w:caps/>
             </w:rPr>
             <w:t>[Type the company name]</w:t>
-          </w:r>
-        </w:p>
-      </w:docPartBody>
-    </w:docPart>
-    <w:docPart>
-      <w:docPartPr>
-        <w:name w:val="8FC4F59F153147E68A1B3BE4F967E8D2"/>
-        <w:category>
-          <w:name w:val="General"/>
-          <w:gallery w:val="placeholder"/>
-        </w:category>
-        <w:types>
-          <w:type w:val="bbPlcHdr"/>
-        </w:types>
-        <w:behaviors>
-          <w:behavior w:val="content"/>
-        </w:behaviors>
-        <w:guid w:val="{68D2CE3E-964E-4ACD-8970-4FD40940AB1E}"/>
-      </w:docPartPr>
-      <w:docPartBody>
-        <w:p>
-          <w:pPr>
-            <w:pStyle w:val="8FC4F59F153147E68A1B3BE4F967E8D2"/>
-          </w:pPr>
-          <w:r>
-            <w:rPr>
-              <w:rFonts w:asciiTheme="majorHAnsi" w:eastAsiaTheme="majorEastAsia" w:hAnsiTheme="majorHAnsi" w:cstheme="majorBidi"/>
-              <w:sz w:val="80"/>
-              <w:szCs w:val="80"/>
-            </w:rPr>
-            <w:t>[Type the document title]</w:t>
           </w:r>
         </w:p>
       </w:docPartBody>
@@ -27639,6 +28149,7 @@
     <w:rsid w:val="005061B0"/>
     <w:rsid w:val="00740756"/>
     <w:rsid w:val="00A8167A"/>
+    <w:rsid w:val="00B33D21"/>
     <w:rsid w:val="00CB1867"/>
   </w:rsids>
   <m:mathPr>
@@ -28356,7 +28867,7 @@
 </file>
 
 <file path=customXml/itemProps2.xml><?xml version="1.0" encoding="utf-8"?>
-<ds:datastoreItem xmlns:ds="http://schemas.openxmlformats.org/officeDocument/2006/customXml" ds:itemID="{6A8271A0-D923-433F-A8AD-831584D8BFFD}">
+<ds:datastoreItem xmlns:ds="http://schemas.openxmlformats.org/officeDocument/2006/customXml" ds:itemID="{ADADD392-5598-4A22-B5B7-E43C9DEB3625}">
   <ds:schemaRefs>
     <ds:schemaRef ds:uri="http://schemas.openxmlformats.org/officeDocument/2006/bibliography"/>
   </ds:schemaRefs>

</xml_diff>

<commit_message>
Suppression de la page blanche
</commit_message>
<xml_diff>
--- a/doc/rapport_final.docx
+++ b/doc/rapport_final.docx
@@ -88,9 +88,6 @@
                 </w:rPr>
                 <w:alias w:val="Title"/>
                 <w:id w:val="15524250"/>
-                <w:placeholder>
-                  <w:docPart w:val="8FC4F59F153147E68A1B3BE4F967E8D2"/>
-                </w:placeholder>
                 <w:dataBinding w:prefixMappings="xmlns:ns0='http://schemas.openxmlformats.org/package/2006/metadata/core-properties' xmlns:ns1='http://purl.org/dc/elements/1.1/'" w:xpath="/ns0:coreProperties[1]/ns1:title[1]" w:storeItemID="{6C3C8BC8-F283-45AE-878A-BAB7291924A1}"/>
                 <w:text/>
               </w:sdtPr>
@@ -20694,8 +20691,10 @@
     </w:tbl>
     <w:p>
       <w:pPr>
-        <w:jc w:val="both"/>
-        <w:rPr>
+        <w:rPr>
+          <w:smallCaps/>
+          <w:sz w:val="28"/>
+          <w:szCs w:val="28"/>
           <w:lang w:val="fr-FR"/>
         </w:rPr>
       </w:pPr>
@@ -20703,32 +20702,12 @@
     <w:p>
       <w:pPr>
         <w:rPr>
-          <w:lang w:val="fr-FR"/>
-        </w:rPr>
-      </w:pPr>
-    </w:p>
-    <w:p>
-      <w:pPr>
-        <w:rPr>
-          <w:lang w:val="fr-FR"/>
-        </w:rPr>
-      </w:pPr>
-    </w:p>
-    <w:p>
-      <w:pPr>
-        <w:rPr>
           <w:smallCaps/>
           <w:sz w:val="28"/>
           <w:szCs w:val="28"/>
           <w:lang w:val="fr-FR"/>
         </w:rPr>
       </w:pPr>
-      <w:r>
-        <w:rPr>
-          <w:lang w:val="fr-FR"/>
-        </w:rPr>
-        <w:br w:type="page"/>
-      </w:r>
     </w:p>
     <w:p>
       <w:pPr>
@@ -24596,7 +24575,21 @@
         <w:rPr>
           <w:lang w:val="fr-FR"/>
         </w:rPr>
-        <w:t xml:space="preserve">Notre approche pour le frustum </w:t>
+        <w:t xml:space="preserve">Notre approche pour le </w:t>
+      </w:r>
+      <w:proofErr w:type="spellStart"/>
+      <w:r>
+        <w:rPr>
+          <w:lang w:val="fr-FR"/>
+        </w:rPr>
+        <w:t>frustum</w:t>
+      </w:r>
+      <w:proofErr w:type="spellEnd"/>
+      <w:r>
+        <w:rPr>
+          <w:lang w:val="fr-FR"/>
+        </w:rPr>
+        <w:t xml:space="preserve"> </w:t>
       </w:r>
       <w:proofErr w:type="spellStart"/>
       <w:r>
@@ -25919,9 +25912,15 @@
     <w:p>
       <w:pPr>
         <w:pStyle w:val="Titre1"/>
+        <w:rPr>
+          <w:lang w:val="fr-FR"/>
+        </w:rPr>
       </w:pPr>
       <w:bookmarkStart w:id="19" w:name="_Toc233134271"/>
       <w:r>
+        <w:rPr>
+          <w:lang w:val="fr-FR"/>
+        </w:rPr>
         <w:lastRenderedPageBreak/>
         <w:t>Conclusion</w:t>
       </w:r>
@@ -28039,38 +28038,7 @@
 
 <file path=word/glossary/document.xml><?xml version="1.0" encoding="utf-8"?>
 <w:glossaryDocument xmlns:ve="http://schemas.openxmlformats.org/markup-compatibility/2006" xmlns:o="urn:schemas-microsoft-com:office:office" xmlns:r="http://schemas.openxmlformats.org/officeDocument/2006/relationships" xmlns:m="http://schemas.openxmlformats.org/officeDocument/2006/math" xmlns:v="urn:schemas-microsoft-com:vml" xmlns:wp="http://schemas.openxmlformats.org/drawingml/2006/wordprocessingDrawing" xmlns:w10="urn:schemas-microsoft-com:office:word" xmlns:w="http://schemas.openxmlformats.org/wordprocessingml/2006/main" xmlns:wne="http://schemas.microsoft.com/office/word/2006/wordml">
-  <w:docParts>
-    <w:docPart>
-      <w:docPartPr>
-        <w:name w:val="8335FF0BC6864C218F99FF2B07DE5450"/>
-        <w:category>
-          <w:name w:val="General"/>
-          <w:gallery w:val="placeholder"/>
-        </w:category>
-        <w:types>
-          <w:type w:val="bbPlcHdr"/>
-        </w:types>
-        <w:behaviors>
-          <w:behavior w:val="content"/>
-        </w:behaviors>
-        <w:guid w:val="{690F274F-7F9F-4859-8B2D-1A184A529B8A}"/>
-      </w:docPartPr>
-      <w:docPartBody>
-        <w:p>
-          <w:pPr>
-            <w:pStyle w:val="8335FF0BC6864C218F99FF2B07DE5450"/>
-          </w:pPr>
-          <w:r>
-            <w:rPr>
-              <w:rFonts w:asciiTheme="majorHAnsi" w:eastAsiaTheme="majorEastAsia" w:hAnsiTheme="majorHAnsi" w:cstheme="majorBidi"/>
-              <w:caps/>
-            </w:rPr>
-            <w:t>[Type the company name]</w:t>
-          </w:r>
-        </w:p>
-      </w:docPartBody>
-    </w:docPart>
-  </w:docParts>
+  <w:docParts/>
 </w:glossaryDocument>
 </file>
 
@@ -28122,8 +28090,9 @@
     <w:panose1 w:val="020B0604030504040204"/>
     <w:charset w:val="00"/>
     <w:family w:val="swiss"/>
+    <w:notTrueType/>
     <w:pitch w:val="variable"/>
-    <w:sig w:usb0="E1002AFF" w:usb1="C000605B" w:usb2="00000029" w:usb3="00000000" w:csb0="000101FF" w:csb1="00000000"/>
+    <w:sig w:usb0="00000003" w:usb1="00000000" w:usb2="00000000" w:usb3="00000000" w:csb0="00000001" w:csb1="00000000"/>
   </w:font>
   <w:font w:name="Cambria Math">
     <w:panose1 w:val="02040503050406030204"/>
@@ -28151,6 +28120,7 @@
     <w:rsid w:val="00A8167A"/>
     <w:rsid w:val="00B33D21"/>
     <w:rsid w:val="00CB1867"/>
+    <w:rsid w:val="00E17CA9"/>
   </w:rsids>
   <m:mathPr>
     <m:mathFont m:val="Cambria Math"/>
@@ -28867,7 +28837,7 @@
 </file>
 
 <file path=customXml/itemProps2.xml><?xml version="1.0" encoding="utf-8"?>
-<ds:datastoreItem xmlns:ds="http://schemas.openxmlformats.org/officeDocument/2006/customXml" ds:itemID="{ADADD392-5598-4A22-B5B7-E43C9DEB3625}">
+<ds:datastoreItem xmlns:ds="http://schemas.openxmlformats.org/officeDocument/2006/customXml" ds:itemID="{08F6B8CE-FCAA-4C61-B05F-AC277DD56342}">
   <ds:schemaRefs>
     <ds:schemaRef ds:uri="http://schemas.openxmlformats.org/officeDocument/2006/bibliography"/>
   </ds:schemaRefs>

</xml_diff>